<commit_message>
Start Working on NAPALM chapter
</commit_message>
<xml_diff>
--- a/Net_Automatino_cookbook_ch5_F5.docx
+++ b/Net_Automatino_cookbook_ch5_F5.docx
@@ -376,7 +376,7 @@
         <w:rPr>
           <w:color w:val="000000"/>
         </w:rPr>
-        <w:t>Trunks</w:t>
+        <w:t>Interfaces</w:t>
       </w:r>
       <w:r>
         <w:rPr>
@@ -4250,8 +4250,10 @@
           <w:sz w:val="48"/>
           <w:szCs w:val="48"/>
         </w:rPr>
-        <w:t>Trunks</w:t>
-      </w:r>
+        <w:t>Interfaces</w:t>
+      </w:r>
+      <w:bookmarkStart w:id="0" w:name="_GoBack"/>
+      <w:bookmarkEnd w:id="0"/>
       <w:r>
         <w:rPr>
           <w:rFonts w:ascii="Arial" w:hAnsi="Arial" w:cs="Arial"/>
@@ -4617,6 +4619,7 @@
         <w:pStyle w:val="Quote"/>
       </w:pPr>
       <w:r>
+        <w:lastRenderedPageBreak/>
         <w:t xml:space="preserve">    name: "</w:t>
       </w:r>
       <w:proofErr w:type="gramStart"/>
@@ -4660,7 +4663,6 @@
         <w:pStyle w:val="Quote"/>
       </w:pPr>
       <w:r>
-        <w:lastRenderedPageBreak/>
         <w:t xml:space="preserve">    </w:t>
       </w:r>
       <w:proofErr w:type="spellStart"/>
@@ -5025,6 +5027,9 @@
     <w:p/>
     <w:p>
       <w:r>
+        <w:rPr>
+          <w:noProof/>
+        </w:rPr>
         <w:lastRenderedPageBreak/>
         <w:drawing>
           <wp:inline distT="0" distB="0" distL="0" distR="0" wp14:anchorId="2E25B0A2" wp14:editId="0EA789C0">
@@ -5136,7 +5141,7 @@
     </w:p>
     <w:p/>
     <w:p>
-      <w:hyperlink r:id="rId11" w:history="1">
+      <w:hyperlink r:id="rId11" w:anchor="bigip-trunke" w:history="1">
         <w:r>
           <w:rPr>
             <w:rStyle w:val="Hyperlink"/>
@@ -6295,6 +6300,7 @@
           <w:rFonts w:ascii="Arial" w:hAnsi="Arial" w:cs="Arial"/>
           <w:b/>
           <w:bCs/>
+          <w:noProof/>
           <w:color w:val="333333"/>
           <w:kern w:val="36"/>
           <w:sz w:val="48"/>
@@ -6355,6 +6361,7 @@
           <w:rFonts w:ascii="Arial" w:hAnsi="Arial" w:cs="Arial"/>
           <w:b/>
           <w:bCs/>
+          <w:noProof/>
           <w:color w:val="333333"/>
           <w:kern w:val="36"/>
           <w:sz w:val="48"/>
@@ -6467,13 +6474,7 @@
     </w:p>
     <w:p>
       <w:r>
-        <w:t xml:space="preserve">For more options regarding how to deploy </w:t>
-      </w:r>
-      <w:r>
-        <w:t>VLANs and self-IPs</w:t>
-      </w:r>
-      <w:r>
-        <w:t xml:space="preserve"> on the BIG-IP nodes like please refer to the blow URL.</w:t>
+        <w:t>For more options regarding how to deploy VLANs and self-IPs on the BIG-IP nodes like please refer to the blow URL.</w:t>
       </w:r>
     </w:p>
     <w:p/>
@@ -6502,7 +6503,7 @@
       <w:proofErr w:type="spellEnd"/>
     </w:p>
     <w:p>
-      <w:hyperlink r:id="rId14" w:history="1">
+      <w:hyperlink r:id="rId14" w:anchor="bigip-vlan-module" w:history="1">
         <w:r>
           <w:rPr>
             <w:rStyle w:val="Hyperlink"/>
@@ -6691,13 +6692,7 @@
         <w:rPr>
           <w:color w:val="333333"/>
         </w:rPr>
-        <w:t xml:space="preserve">and IP connectivity between Ansible and the BIG-IP nodes is already established with the correct user credentials. </w:t>
-      </w:r>
-      <w:r>
-        <w:rPr>
-          <w:color w:val="333333"/>
-        </w:rPr>
-        <w:t>Further, we need to deploy the VLANs and IP addresses in the BIG-IP node as per the previous recipe.</w:t>
+        <w:t>and IP connectivity between Ansible and the BIG-IP nodes is already established with the correct user credentials. Further, we need to deploy the VLANs and IP addresses in the BIG-IP node as per the previous recipe.</w:t>
       </w:r>
     </w:p>
     <w:p>
@@ -7203,14 +7198,15 @@
       <w:r>
         <w:t>correct static routes as shown below</w:t>
       </w:r>
-      <w:bookmarkStart w:id="0" w:name="_GoBack"/>
-      <w:bookmarkEnd w:id="0"/>
     </w:p>
     <w:p>
       <w:pPr>
         <w:spacing w:before="100" w:beforeAutospacing="1" w:after="100" w:afterAutospacing="1"/>
       </w:pPr>
       <w:r>
+        <w:rPr>
+          <w:noProof/>
+        </w:rPr>
         <w:drawing>
           <wp:inline distT="0" distB="0" distL="0" distR="0" wp14:anchorId="1E9AB07C" wp14:editId="2A11AE04">
             <wp:extent cx="5731510" cy="3492500"/>

</xml_diff>